<commit_message>
Added gdb. Fix typos in instruction for PRC1
</commit_message>
<xml_diff>
--- a/instructions/PRC/Programowanie w języku C.docx
+++ b/instructions/PRC/Programowanie w języku C.docx
@@ -310,10 +310,10 @@
         </w:numPr>
         <w:rPr/>
       </w:pPr>
-      <w:bookmarkStart w:id="0" w:name="_Toc477429826"/>
-      <w:bookmarkStart w:id="1" w:name="_Toc476056149"/>
+      <w:bookmarkStart w:id="0" w:name="_Toc476056149"/>
+      <w:bookmarkStart w:id="1" w:name="_Toc477429826"/>
+      <w:bookmarkEnd w:id="0"/>
       <w:bookmarkEnd w:id="1"/>
-      <w:bookmarkEnd w:id="0"/>
       <w:r>
         <w:rPr/>
         <w:t>Spis treści</w:t>
@@ -343,10 +343,51 @@
         <w:r>
           <w:rPr>
             <w:webHidden/>
+          </w:rPr>
+          <w:fldChar w:fldCharType="begin"/>
+        </w:r>
+        <w:r>
+          <w:rPr>
+            <w:webHidden/>
+          </w:rPr>
+          <w:instrText>PAGEREF _Toc477429826 \h</w:instrText>
+        </w:r>
+        <w:r>
+          <w:rPr>
+            <w:webHidden/>
+          </w:rPr>
+          <w:fldChar w:fldCharType="separate"/>
+        </w:r>
+        <w:r>
+          <w:rPr>
+            <w:webHidden/>
             <w:rStyle w:val="IndexLink"/>
+            <w:vanish w:val="false"/>
           </w:rPr>
           <w:t>Spis treści</w:t>
-        </w:r>
+          <w:tab/>
+          <w:t>2</w:t>
+        </w:r>
+        <w:r>
+          <w:rPr>
+            <w:webHidden/>
+          </w:rPr>
+          <w:fldChar w:fldCharType="end"/>
+        </w:r>
+      </w:hyperlink>
+    </w:p>
+    <w:p>
+      <w:pPr>
+        <w:pStyle w:val="Contents1"/>
+        <w:tabs>
+          <w:tab w:val="right" w:pos="9062" w:leader="dot"/>
+        </w:tabs>
+        <w:rPr>
+          <w:rFonts w:eastAsia="" w:eastAsiaTheme="minorEastAsia"/>
+          <w:lang w:eastAsia="pl-PL"/>
+        </w:rPr>
+      </w:pPr>
+      <w:hyperlink w:anchor="_Toc477429827">
         <w:r>
           <w:rPr>
             <w:webHidden/>
@@ -357,7 +398,7 @@
           <w:rPr>
             <w:webHidden/>
           </w:rPr>
-          <w:instrText>PAGEREF _Toc477429826 \h</w:instrText>
+          <w:instrText>PAGEREF _Toc477429827 \h</w:instrText>
         </w:r>
         <w:r>
           <w:rPr>
@@ -367,62 +408,11 @@
         </w:r>
         <w:r>
           <w:rPr>
+            <w:webHidden/>
             <w:rStyle w:val="IndexLink"/>
             <w:vanish w:val="false"/>
           </w:rPr>
-          <w:tab/>
-          <w:t>2</w:t>
-        </w:r>
-        <w:r>
-          <w:rPr>
-            <w:webHidden/>
-          </w:rPr>
-          <w:fldChar w:fldCharType="end"/>
-        </w:r>
-      </w:hyperlink>
-    </w:p>
-    <w:p>
-      <w:pPr>
-        <w:pStyle w:val="Contents1"/>
-        <w:tabs>
-          <w:tab w:val="right" w:pos="9062" w:leader="dot"/>
-        </w:tabs>
-        <w:rPr>
-          <w:rFonts w:eastAsia="" w:eastAsiaTheme="minorEastAsia"/>
-          <w:lang w:eastAsia="pl-PL"/>
-        </w:rPr>
-      </w:pPr>
-      <w:hyperlink w:anchor="_Toc477429827">
-        <w:r>
-          <w:rPr>
-            <w:webHidden/>
-            <w:rStyle w:val="IndexLink"/>
-          </w:rPr>
           <w:t>Przygotowanie do ćwiczeń laboratoryjnych:</w:t>
-        </w:r>
-        <w:r>
-          <w:rPr>
-            <w:webHidden/>
-          </w:rPr>
-          <w:fldChar w:fldCharType="begin"/>
-        </w:r>
-        <w:r>
-          <w:rPr>
-            <w:webHidden/>
-          </w:rPr>
-          <w:instrText>PAGEREF _Toc477429827 \h</w:instrText>
-        </w:r>
-        <w:r>
-          <w:rPr>
-            <w:webHidden/>
-          </w:rPr>
-          <w:fldChar w:fldCharType="separate"/>
-        </w:r>
-        <w:r>
-          <w:rPr>
-            <w:rStyle w:val="IndexLink"/>
-            <w:vanish w:val="false"/>
-          </w:rPr>
           <w:tab/>
           <w:t>3</w:t>
         </w:r>
@@ -451,6 +441,7 @@
           <w:rPr>
             <w:webHidden/>
             <w:rStyle w:val="IndexLink"/>
+            <w:vanish w:val="false"/>
           </w:rPr>
           <w:t>1.</w:t>
         </w:r>
@@ -517,10 +508,51 @@
         <w:r>
           <w:rPr>
             <w:webHidden/>
+          </w:rPr>
+          <w:fldChar w:fldCharType="begin"/>
+        </w:r>
+        <w:r>
+          <w:rPr>
+            <w:webHidden/>
+          </w:rPr>
+          <w:instrText>PAGEREF _Toc477429829 \h</w:instrText>
+        </w:r>
+        <w:r>
+          <w:rPr>
+            <w:webHidden/>
+          </w:rPr>
+          <w:fldChar w:fldCharType="separate"/>
+        </w:r>
+        <w:r>
+          <w:rPr>
+            <w:webHidden/>
             <w:rStyle w:val="IndexLink"/>
+            <w:vanish w:val="false"/>
           </w:rPr>
           <w:t>Zadanie 1. Uruchomienie projektu</w:t>
-        </w:r>
+          <w:tab/>
+          <w:t>4</w:t>
+        </w:r>
+        <w:r>
+          <w:rPr>
+            <w:webHidden/>
+          </w:rPr>
+          <w:fldChar w:fldCharType="end"/>
+        </w:r>
+      </w:hyperlink>
+    </w:p>
+    <w:p>
+      <w:pPr>
+        <w:pStyle w:val="Contents2"/>
+        <w:tabs>
+          <w:tab w:val="right" w:pos="9062" w:leader="dot"/>
+        </w:tabs>
+        <w:rPr>
+          <w:rFonts w:eastAsia="" w:eastAsiaTheme="minorEastAsia"/>
+          <w:lang w:eastAsia="pl-PL"/>
+        </w:rPr>
+      </w:pPr>
+      <w:hyperlink w:anchor="_Toc477429830">
         <w:r>
           <w:rPr>
             <w:webHidden/>
@@ -531,7 +563,7 @@
           <w:rPr>
             <w:webHidden/>
           </w:rPr>
-          <w:instrText>PAGEREF _Toc477429829 \h</w:instrText>
+          <w:instrText>PAGEREF _Toc477429830 \h</w:instrText>
         </w:r>
         <w:r>
           <w:rPr>
@@ -541,9 +573,11 @@
         </w:r>
         <w:r>
           <w:rPr>
+            <w:webHidden/>
             <w:rStyle w:val="IndexLink"/>
             <w:vanish w:val="false"/>
           </w:rPr>
+          <w:t>Zadanie 2. Deklaracja zmiennych</w:t>
           <w:tab/>
           <w:t>4</w:t>
         </w:r>
@@ -566,14 +600,7 @@
           <w:lang w:eastAsia="pl-PL"/>
         </w:rPr>
       </w:pPr>
-      <w:hyperlink w:anchor="_Toc477429830">
-        <w:r>
-          <w:rPr>
-            <w:webHidden/>
-            <w:rStyle w:val="IndexLink"/>
-          </w:rPr>
-          <w:t>Zadanie 2. Deklaracja zmiennych</w:t>
-        </w:r>
+      <w:hyperlink w:anchor="_Toc477429831">
         <w:r>
           <w:rPr>
             <w:webHidden/>
@@ -584,7 +611,7 @@
           <w:rPr>
             <w:webHidden/>
           </w:rPr>
-          <w:instrText>PAGEREF _Toc477429830 \h</w:instrText>
+          <w:instrText>PAGEREF _Toc477429831 \h</w:instrText>
         </w:r>
         <w:r>
           <w:rPr>
@@ -594,9 +621,11 @@
         </w:r>
         <w:r>
           <w:rPr>
+            <w:webHidden/>
             <w:rStyle w:val="IndexLink"/>
             <w:vanish w:val="false"/>
           </w:rPr>
+          <w:t>Zadanie 3. Pętle</w:t>
           <w:tab/>
           <w:t>4</w:t>
         </w:r>
@@ -619,14 +648,7 @@
           <w:lang w:eastAsia="pl-PL"/>
         </w:rPr>
       </w:pPr>
-      <w:hyperlink w:anchor="_Toc477429831">
-        <w:r>
-          <w:rPr>
-            <w:webHidden/>
-            <w:rStyle w:val="IndexLink"/>
-          </w:rPr>
-          <w:t>Zadanie 3. Pętle</w:t>
-        </w:r>
+      <w:hyperlink w:anchor="_Toc477429832">
         <w:r>
           <w:rPr>
             <w:webHidden/>
@@ -637,7 +659,7 @@
           <w:rPr>
             <w:webHidden/>
           </w:rPr>
-          <w:instrText>PAGEREF _Toc477429831 \h</w:instrText>
+          <w:instrText>PAGEREF _Toc477429832 \h</w:instrText>
         </w:r>
         <w:r>
           <w:rPr>
@@ -647,9 +669,11 @@
         </w:r>
         <w:r>
           <w:rPr>
+            <w:webHidden/>
             <w:rStyle w:val="IndexLink"/>
             <w:vanish w:val="false"/>
           </w:rPr>
+          <w:t>Zadanie 4. Wskaźniki</w:t>
           <w:tab/>
           <w:t>4</w:t>
         </w:r>
@@ -672,14 +696,7 @@
           <w:lang w:eastAsia="pl-PL"/>
         </w:rPr>
       </w:pPr>
-      <w:hyperlink w:anchor="_Toc477429832">
-        <w:r>
-          <w:rPr>
-            <w:webHidden/>
-            <w:rStyle w:val="IndexLink"/>
-          </w:rPr>
-          <w:t>Zadanie 4. Wskaźniki</w:t>
-        </w:r>
+      <w:hyperlink w:anchor="_Toc477429833">
         <w:r>
           <w:rPr>
             <w:webHidden/>
@@ -690,7 +707,7 @@
           <w:rPr>
             <w:webHidden/>
           </w:rPr>
-          <w:instrText>PAGEREF _Toc477429832 \h</w:instrText>
+          <w:instrText>PAGEREF _Toc477429833 \h</w:instrText>
         </w:r>
         <w:r>
           <w:rPr>
@@ -700,11 +717,13 @@
         </w:r>
         <w:r>
           <w:rPr>
+            <w:webHidden/>
             <w:rStyle w:val="IndexLink"/>
             <w:vanish w:val="false"/>
           </w:rPr>
+          <w:t>Zadanie 5. Funkcje</w:t>
           <w:tab/>
-          <w:t>4</w:t>
+          <w:t>5</w:t>
         </w:r>
         <w:r>
           <w:rPr>
@@ -725,14 +744,7 @@
           <w:lang w:eastAsia="pl-PL"/>
         </w:rPr>
       </w:pPr>
-      <w:hyperlink w:anchor="_Toc477429833">
-        <w:r>
-          <w:rPr>
-            <w:webHidden/>
-            <w:rStyle w:val="IndexLink"/>
-          </w:rPr>
-          <w:t>Zadanie 5. Funkcje</w:t>
-        </w:r>
+      <w:hyperlink w:anchor="_Toc477429834">
         <w:r>
           <w:rPr>
             <w:webHidden/>
@@ -743,7 +755,7 @@
           <w:rPr>
             <w:webHidden/>
           </w:rPr>
-          <w:instrText>PAGEREF _Toc477429833 \h</w:instrText>
+          <w:instrText>PAGEREF _Toc477429834 \h</w:instrText>
         </w:r>
         <w:r>
           <w:rPr>
@@ -753,9 +765,11 @@
         </w:r>
         <w:r>
           <w:rPr>
+            <w:webHidden/>
             <w:rStyle w:val="IndexLink"/>
             <w:vanish w:val="false"/>
           </w:rPr>
+          <w:t>Zadanie 6. Dynamiczna alokacja i zwalnianie pamięci</w:t>
           <w:tab/>
           <w:t>5</w:t>
         </w:r>
@@ -778,14 +792,7 @@
           <w:lang w:eastAsia="pl-PL"/>
         </w:rPr>
       </w:pPr>
-      <w:hyperlink w:anchor="_Toc477429834">
-        <w:r>
-          <w:rPr>
-            <w:webHidden/>
-            <w:rStyle w:val="IndexLink"/>
-          </w:rPr>
-          <w:t>Zadanie 6. Dynamiczna alokacja i zwalnianie pamięci</w:t>
-        </w:r>
+      <w:hyperlink w:anchor="_Toc477429835">
         <w:r>
           <w:rPr>
             <w:webHidden/>
@@ -796,7 +803,7 @@
           <w:rPr>
             <w:webHidden/>
           </w:rPr>
-          <w:instrText>PAGEREF _Toc477429834 \h</w:instrText>
+          <w:instrText>PAGEREF _Toc477429835 \h</w:instrText>
         </w:r>
         <w:r>
           <w:rPr>
@@ -806,11 +813,13 @@
         </w:r>
         <w:r>
           <w:rPr>
+            <w:webHidden/>
             <w:rStyle w:val="IndexLink"/>
             <w:vanish w:val="false"/>
           </w:rPr>
+          <w:t>Zadanie 7. Struktury</w:t>
           <w:tab/>
-          <w:t>5</w:t>
+          <w:t>6</w:t>
         </w:r>
         <w:r>
           <w:rPr>
@@ -831,14 +840,7 @@
           <w:lang w:eastAsia="pl-PL"/>
         </w:rPr>
       </w:pPr>
-      <w:hyperlink w:anchor="_Toc477429835">
-        <w:r>
-          <w:rPr>
-            <w:webHidden/>
-            <w:rStyle w:val="IndexLink"/>
-          </w:rPr>
-          <w:t>Zadanie 7. Struktury</w:t>
-        </w:r>
+      <w:hyperlink w:anchor="_Toc477429836">
         <w:r>
           <w:rPr>
             <w:webHidden/>
@@ -849,7 +851,7 @@
           <w:rPr>
             <w:webHidden/>
           </w:rPr>
-          <w:instrText>PAGEREF _Toc477429835 \h</w:instrText>
+          <w:instrText>PAGEREF _Toc477429836 \h</w:instrText>
         </w:r>
         <w:r>
           <w:rPr>
@@ -859,9 +861,11 @@
         </w:r>
         <w:r>
           <w:rPr>
+            <w:webHidden/>
             <w:rStyle w:val="IndexLink"/>
             <w:vanish w:val="false"/>
           </w:rPr>
+          <w:t>Zadanie 8. Pliki nagłówkowe</w:t>
           <w:tab/>
           <w:t>6</w:t>
         </w:r>
@@ -884,14 +888,7 @@
           <w:lang w:eastAsia="pl-PL"/>
         </w:rPr>
       </w:pPr>
-      <w:hyperlink w:anchor="_Toc477429836">
-        <w:r>
-          <w:rPr>
-            <w:webHidden/>
-            <w:rStyle w:val="IndexLink"/>
-          </w:rPr>
-          <w:t>Zadanie 8. Pliki nagłówkowe</w:t>
-        </w:r>
+      <w:hyperlink w:anchor="_Toc477429837">
         <w:r>
           <w:rPr>
             <w:webHidden/>
@@ -902,7 +899,7 @@
           <w:rPr>
             <w:webHidden/>
           </w:rPr>
-          <w:instrText>PAGEREF _Toc477429836 \h</w:instrText>
+          <w:instrText>PAGEREF _Toc477429837 \h</w:instrText>
         </w:r>
         <w:r>
           <w:rPr>
@@ -912,9 +909,11 @@
         </w:r>
         <w:r>
           <w:rPr>
+            <w:webHidden/>
             <w:rStyle w:val="IndexLink"/>
             <w:vanish w:val="false"/>
           </w:rPr>
+          <w:t>Zadanie 9. Pola bitowe</w:t>
           <w:tab/>
           <w:t>6</w:t>
         </w:r>
@@ -937,14 +936,7 @@
           <w:lang w:eastAsia="pl-PL"/>
         </w:rPr>
       </w:pPr>
-      <w:hyperlink w:anchor="_Toc477429837">
-        <w:r>
-          <w:rPr>
-            <w:webHidden/>
-            <w:rStyle w:val="IndexLink"/>
-          </w:rPr>
-          <w:t>Zadanie 9. Pola bitowe</w:t>
-        </w:r>
+      <w:hyperlink w:anchor="_Toc477429838">
         <w:r>
           <w:rPr>
             <w:webHidden/>
@@ -955,7 +947,7 @@
           <w:rPr>
             <w:webHidden/>
           </w:rPr>
-          <w:instrText>PAGEREF _Toc477429837 \h</w:instrText>
+          <w:instrText>PAGEREF _Toc477429838 \h</w:instrText>
         </w:r>
         <w:r>
           <w:rPr>
@@ -965,9 +957,11 @@
         </w:r>
         <w:r>
           <w:rPr>
+            <w:webHidden/>
             <w:rStyle w:val="IndexLink"/>
             <w:vanish w:val="false"/>
           </w:rPr>
+          <w:t>Zadanie 10. Forma zapisu danych</w:t>
           <w:tab/>
           <w:t>6</w:t>
         </w:r>
@@ -990,14 +984,7 @@
           <w:lang w:eastAsia="pl-PL"/>
         </w:rPr>
       </w:pPr>
-      <w:hyperlink w:anchor="_Toc477429838">
-        <w:r>
-          <w:rPr>
-            <w:webHidden/>
-            <w:rStyle w:val="IndexLink"/>
-          </w:rPr>
-          <w:t>Zadanie 10. Forma zapisu danych</w:t>
-        </w:r>
+      <w:hyperlink w:anchor="_Toc477429839">
         <w:r>
           <w:rPr>
             <w:webHidden/>
@@ -1008,7 +995,7 @@
           <w:rPr>
             <w:webHidden/>
           </w:rPr>
-          <w:instrText>PAGEREF _Toc477429838 \h</w:instrText>
+          <w:instrText>PAGEREF _Toc477429839 \h</w:instrText>
         </w:r>
         <w:r>
           <w:rPr>
@@ -1018,62 +1005,11 @@
         </w:r>
         <w:r>
           <w:rPr>
+            <w:webHidden/>
             <w:rStyle w:val="IndexLink"/>
             <w:vanish w:val="false"/>
           </w:rPr>
-          <w:tab/>
-          <w:t>6</w:t>
-        </w:r>
-        <w:r>
-          <w:rPr>
-            <w:webHidden/>
-          </w:rPr>
-          <w:fldChar w:fldCharType="end"/>
-        </w:r>
-      </w:hyperlink>
-    </w:p>
-    <w:p>
-      <w:pPr>
-        <w:pStyle w:val="Contents2"/>
-        <w:tabs>
-          <w:tab w:val="right" w:pos="9062" w:leader="dot"/>
-        </w:tabs>
-        <w:rPr>
-          <w:rFonts w:eastAsia="" w:eastAsiaTheme="minorEastAsia"/>
-          <w:lang w:eastAsia="pl-PL"/>
-        </w:rPr>
-      </w:pPr>
-      <w:hyperlink w:anchor="_Toc477429839">
-        <w:r>
-          <w:rPr>
-            <w:webHidden/>
-            <w:rStyle w:val="IndexLink"/>
-          </w:rPr>
           <w:t>Zadanie 11. Listy wiązane</w:t>
-        </w:r>
-        <w:r>
-          <w:rPr>
-            <w:webHidden/>
-          </w:rPr>
-          <w:fldChar w:fldCharType="begin"/>
-        </w:r>
-        <w:r>
-          <w:rPr>
-            <w:webHidden/>
-          </w:rPr>
-          <w:instrText>PAGEREF _Toc477429839 \h</w:instrText>
-        </w:r>
-        <w:r>
-          <w:rPr>
-            <w:webHidden/>
-          </w:rPr>
-          <w:fldChar w:fldCharType="separate"/>
-        </w:r>
-        <w:r>
-          <w:rPr>
-            <w:rStyle w:val="IndexLink"/>
-            <w:vanish w:val="false"/>
-          </w:rPr>
           <w:tab/>
           <w:t>7</w:t>
         </w:r>
@@ -1102,6 +1038,7 @@
           <w:rPr>
             <w:webHidden/>
             <w:rStyle w:val="IndexLink"/>
+            <w:vanish w:val="false"/>
           </w:rPr>
           <w:t>2.</w:t>
         </w:r>
@@ -1170,6 +1107,7 @@
           <w:rPr>
             <w:webHidden/>
             <w:rStyle w:val="IndexLink"/>
+            <w:vanish w:val="false"/>
           </w:rPr>
           <w:t>3.</w:t>
         </w:r>
@@ -1270,10 +1208,10 @@
         </w:numPr>
         <w:rPr/>
       </w:pPr>
-      <w:bookmarkStart w:id="2" w:name="_Toc477429827"/>
-      <w:bookmarkStart w:id="3" w:name="_Toc476056150"/>
+      <w:bookmarkStart w:id="2" w:name="_Toc476056150"/>
+      <w:bookmarkStart w:id="3" w:name="_Toc477429827"/>
+      <w:bookmarkEnd w:id="2"/>
       <w:bookmarkEnd w:id="3"/>
-      <w:bookmarkEnd w:id="2"/>
       <w:r>
         <w:rPr/>
         <w:t>Przygotowanie do ćwiczeń laboratoryjnych:</w:t>
@@ -1343,10 +1281,10 @@
         <w:ind w:left="0" w:hanging="0"/>
         <w:rPr/>
       </w:pPr>
-      <w:bookmarkStart w:id="4" w:name="_Toc477429828"/>
-      <w:bookmarkStart w:id="5" w:name="_Toc476056151"/>
+      <w:bookmarkStart w:id="4" w:name="_Toc476056151"/>
+      <w:bookmarkStart w:id="5" w:name="_Toc477429828"/>
+      <w:bookmarkEnd w:id="4"/>
       <w:bookmarkEnd w:id="5"/>
-      <w:bookmarkEnd w:id="4"/>
       <w:r>
         <w:rPr/>
         <w:t>Ćwiczenie 1</w:t>
@@ -1369,10 +1307,10 @@
         <w:pStyle w:val="Heading2"/>
         <w:rPr/>
       </w:pPr>
-      <w:bookmarkStart w:id="6" w:name="_Toc477429829"/>
-      <w:bookmarkStart w:id="7" w:name="_Toc476056152"/>
+      <w:bookmarkStart w:id="6" w:name="_Toc476056152"/>
+      <w:bookmarkStart w:id="7" w:name="_Toc477429829"/>
+      <w:bookmarkEnd w:id="6"/>
       <w:bookmarkEnd w:id="7"/>
-      <w:bookmarkEnd w:id="6"/>
       <w:r>
         <w:rPr/>
         <w:t>Zadanie 1. Uruchomienie projektu</w:t>
@@ -1467,10 +1405,10 @@
         <w:pStyle w:val="Heading2"/>
         <w:rPr/>
       </w:pPr>
-      <w:bookmarkStart w:id="8" w:name="_Toc477429830"/>
-      <w:bookmarkStart w:id="9" w:name="_Toc476056153"/>
+      <w:bookmarkStart w:id="8" w:name="_Toc476056153"/>
+      <w:bookmarkStart w:id="9" w:name="_Toc477429830"/>
+      <w:bookmarkEnd w:id="8"/>
       <w:bookmarkEnd w:id="9"/>
-      <w:bookmarkEnd w:id="8"/>
       <w:r>
         <w:rPr/>
         <w:t>Zadanie 2. Deklaracja zmiennych</w:t>
@@ -1653,10 +1591,10 @@
         <w:pStyle w:val="Heading2"/>
         <w:rPr/>
       </w:pPr>
-      <w:bookmarkStart w:id="10" w:name="_Toc477429831"/>
-      <w:bookmarkStart w:id="11" w:name="_Toc476056154"/>
+      <w:bookmarkStart w:id="10" w:name="_Toc476056154"/>
+      <w:bookmarkStart w:id="11" w:name="_Toc477429831"/>
+      <w:bookmarkEnd w:id="10"/>
       <w:bookmarkEnd w:id="11"/>
-      <w:bookmarkEnd w:id="10"/>
       <w:r>
         <w:rPr/>
         <w:t>Zadanie 3. Pętle</w:t>
@@ -1863,10 +1801,10 @@
         <w:pStyle w:val="Heading2"/>
         <w:rPr/>
       </w:pPr>
-      <w:bookmarkStart w:id="12" w:name="_Toc477429832"/>
-      <w:bookmarkStart w:id="13" w:name="_Toc476056155"/>
+      <w:bookmarkStart w:id="12" w:name="_Toc476056155"/>
+      <w:bookmarkStart w:id="13" w:name="_Toc477429832"/>
+      <w:bookmarkEnd w:id="12"/>
       <w:bookmarkEnd w:id="13"/>
-      <w:bookmarkEnd w:id="12"/>
       <w:r>
         <w:rPr/>
         <w:t>Zadanie 4. Wskaźniki</w:t>
@@ -2114,7 +2052,23 @@
       </w:pPr>
       <w:r>
         <w:rPr/>
-        <w:t xml:space="preserve">W funkcji </w:t>
+        <w:t xml:space="preserve">W </w:t>
+      </w:r>
+      <w:r>
+        <w:rPr/>
+        <w:t xml:space="preserve">pliku z </w:t>
+      </w:r>
+      <w:r>
+        <w:rPr/>
+        <w:t>funkcj</w:t>
+      </w:r>
+      <w:r>
+        <w:rPr/>
+        <w:t>ą</w:t>
+      </w:r>
+      <w:r>
+        <w:rPr/>
+        <w:t xml:space="preserve"> </w:t>
       </w:r>
       <w:r>
         <w:rPr>
@@ -2588,12 +2542,12 @@
         <w:pStyle w:val="Heading2"/>
         <w:rPr/>
       </w:pPr>
-      <w:bookmarkStart w:id="17" w:name="_Toc477429835"/>
-      <w:bookmarkStart w:id="18" w:name="_Toc476056157"/>
-      <w:bookmarkStart w:id="19" w:name="_Toc476056158"/>
+      <w:bookmarkStart w:id="17" w:name="_Toc476056157"/>
+      <w:bookmarkStart w:id="18" w:name="_Toc476056158"/>
+      <w:bookmarkStart w:id="19" w:name="_Toc477429835"/>
+      <w:bookmarkEnd w:id="17"/>
       <w:bookmarkEnd w:id="18"/>
       <w:bookmarkEnd w:id="19"/>
-      <w:bookmarkEnd w:id="17"/>
       <w:r>
         <w:rPr/>
         <w:t>Zadanie 7. Struktury</w:t>
@@ -2800,10 +2754,10 @@
         <w:pStyle w:val="Heading2"/>
         <w:rPr/>
       </w:pPr>
-      <w:bookmarkStart w:id="20" w:name="_Toc477429836"/>
-      <w:bookmarkStart w:id="21" w:name="_Toc476056159"/>
+      <w:bookmarkStart w:id="20" w:name="_Toc476056159"/>
+      <w:bookmarkStart w:id="21" w:name="_Toc477429836"/>
+      <w:bookmarkEnd w:id="20"/>
       <w:bookmarkEnd w:id="21"/>
-      <w:bookmarkEnd w:id="20"/>
       <w:r>
         <w:rPr/>
         <w:t>Zadanie 8. Pliki nagłówkowe</w:t>
@@ -2848,7 +2802,7 @@
       </w:pPr>
       <w:r>
         <w:rPr/>
-        <w:t>Dodać do projektu plik nagłówkowy (funkcje.h), do którego należy przenieść deklaracje wszystkich funkcji z zadania 6. Definicje funkcji przenieść do pliku funkcje.c.</w:t>
+        <w:t>Dodać do projektu plik nagłówkowy (funkcje.h), do którego należy przenieść deklaracje wszystkich funkcji z zadania 5. Definicje funkcji przenieść do pliku funkcje.c.</w:t>
       </w:r>
     </w:p>
     <w:p>
@@ -2888,10 +2842,10 @@
         <w:pStyle w:val="Heading2"/>
         <w:rPr/>
       </w:pPr>
-      <w:bookmarkStart w:id="22" w:name="_Toc477429837"/>
-      <w:bookmarkStart w:id="23" w:name="_Toc476056160"/>
+      <w:bookmarkStart w:id="22" w:name="_Toc476056160"/>
+      <w:bookmarkStart w:id="23" w:name="_Toc477429837"/>
+      <w:bookmarkEnd w:id="22"/>
       <w:bookmarkEnd w:id="23"/>
-      <w:bookmarkEnd w:id="22"/>
       <w:r>
         <w:rPr/>
         <w:t>Zadanie 9. Pola bitowe</w:t>
@@ -3024,16 +2978,16 @@
         <w:pStyle w:val="Heading2"/>
         <w:rPr/>
       </w:pPr>
-      <w:bookmarkStart w:id="24" w:name="_Toc477429838"/>
-      <w:bookmarkStart w:id="25" w:name="_Toc476056162"/>
+      <w:bookmarkStart w:id="24" w:name="_Toc476056162"/>
+      <w:bookmarkStart w:id="25" w:name="_Toc477429838"/>
       <w:bookmarkStart w:id="26" w:name="_Toc476056161"/>
       <w:bookmarkEnd w:id="26"/>
       <w:r>
         <w:rPr/>
         <w:t>Zadanie 1</w:t>
       </w:r>
+      <w:bookmarkEnd w:id="24"/>
       <w:bookmarkEnd w:id="25"/>
-      <w:bookmarkEnd w:id="24"/>
       <w:r>
         <w:rPr/>
         <w:t>0. Forma zapisu danych</w:t>
@@ -6026,7 +5980,7 @@
           <v:shape id="ole_rId2" style="width:356.55pt;height:221.2pt" o:ole="">
             <v:imagedata r:id="rId3" o:title=""/>
           </v:shape>
-          <o:OLEObject Type="Embed" ProgID="Visio.Drawing.15" ShapeID="ole_rId2" DrawAspect="Content" ObjectID="_92036680" r:id="rId2"/>
+          <o:OLEObject Type="Embed" ProgID="Visio.Drawing.15" ShapeID="ole_rId2" DrawAspect="Content" ObjectID="_1975170930" r:id="rId2"/>
         </w:object>
       </w:r>
     </w:p>
@@ -6055,7 +6009,7 @@
           <v:shape id="ole_rId4" style="width:331.8pt;height:259.8pt" o:ole="">
             <v:imagedata r:id="rId5" o:title=""/>
           </v:shape>
-          <o:OLEObject Type="Embed" ProgID="Visio.Drawing.15" ShapeID="ole_rId4" DrawAspect="Content" ObjectID="_1030115694" r:id="rId4"/>
+          <o:OLEObject Type="Embed" ProgID="Visio.Drawing.15" ShapeID="ole_rId4" DrawAspect="Content" ObjectID="_950324127" r:id="rId4"/>
         </w:object>
       </w:r>
     </w:p>
@@ -6096,7 +6050,7 @@
         <w:docPartGallery w:val="Page Numbers (Bottom of Page)"/>
         <w:docPartUnique w:val="true"/>
       </w:docPartObj>
-      <w:id w:val="405323628"/>
+      <w:id w:val="527107304"/>
     </w:sdtPr>
     <w:sdtContent>
       <w:p>
@@ -6131,7 +6085,7 @@
     </w:pPr>
     <w:r>
       <w:rPr/>
-      <w:t>v.1.09</w:t>
+      <w:t>v.1.10</w:t>
     </w:r>
   </w:p>
 </w:ftr>
@@ -7594,6 +7548,7 @@
       </w:pPr>
       <w:rPr>
         <w:rFonts w:ascii="Symbol" w:hAnsi="Symbol" w:cs="Symbol" w:hint="default"/>
+        <w:rFonts w:cs="Symbol"/>
       </w:rPr>
     </w:lvl>
     <w:lvl w:ilvl="1">
@@ -7619,6 +7574,7 @@
       </w:pPr>
       <w:rPr>
         <w:rFonts w:ascii="Wingdings" w:hAnsi="Wingdings" w:cs="Wingdings" w:hint="default"/>
+        <w:rFonts w:cs="Wingdings"/>
       </w:rPr>
     </w:lvl>
     <w:lvl w:ilvl="3">
@@ -7631,6 +7587,7 @@
       </w:pPr>
       <w:rPr>
         <w:rFonts w:ascii="Symbol" w:hAnsi="Symbol" w:cs="Symbol" w:hint="default"/>
+        <w:rFonts w:cs="Symbol"/>
       </w:rPr>
     </w:lvl>
     <w:lvl w:ilvl="4">
@@ -7656,6 +7613,7 @@
       </w:pPr>
       <w:rPr>
         <w:rFonts w:ascii="Wingdings" w:hAnsi="Wingdings" w:cs="Wingdings" w:hint="default"/>
+        <w:rFonts w:cs="Wingdings"/>
       </w:rPr>
     </w:lvl>
     <w:lvl w:ilvl="6">
@@ -7668,6 +7626,7 @@
       </w:pPr>
       <w:rPr>
         <w:rFonts w:ascii="Symbol" w:hAnsi="Symbol" w:cs="Symbol" w:hint="default"/>
+        <w:rFonts w:cs="Symbol"/>
       </w:rPr>
     </w:lvl>
     <w:lvl w:ilvl="7">
@@ -7693,6 +7652,7 @@
       </w:pPr>
       <w:rPr>
         <w:rFonts w:ascii="Wingdings" w:hAnsi="Wingdings" w:cs="Wingdings" w:hint="default"/>
+        <w:rFonts w:cs="Wingdings"/>
       </w:rPr>
     </w:lvl>
   </w:abstractNum>
@@ -7759,7 +7719,6 @@
     <w:rPrDefault>
       <w:rPr>
         <w:rFonts w:ascii="Calibri" w:hAnsi="Calibri" w:eastAsia="Calibri" w:cs="" w:asciiTheme="minorHAnsi" w:cstheme="minorBidi" w:eastAsiaTheme="minorHAnsi" w:hAnsiTheme="minorHAnsi"/>
-        <w:sz w:val="22"/>
         <w:szCs w:val="22"/>
         <w:lang w:val="pl-PL" w:eastAsia="en-US" w:bidi="ar-SA"/>
       </w:rPr>
@@ -7919,7 +7878,7 @@
     </w:pPr>
     <w:rPr>
       <w:rFonts w:ascii="Calibri" w:hAnsi="Calibri" w:eastAsia="Calibri" w:cs="" w:asciiTheme="minorHAnsi" w:cstheme="minorBidi" w:eastAsiaTheme="minorHAnsi" w:hAnsiTheme="minorHAnsi"/>
-      <w:color w:val="auto"/>
+      <w:color w:val="00000A"/>
       <w:sz w:val="22"/>
       <w:szCs w:val="22"/>
       <w:lang w:val="pl-PL" w:eastAsia="en-US" w:bidi="ar-SA"/>
@@ -8164,6 +8123,132 @@
     <w:qFormat/>
     <w:rPr>
       <w:rFonts w:cs="Courier New"/>
+    </w:rPr>
+  </w:style>
+  <w:style w:type="character" w:styleId="ListLabel4">
+    <w:name w:val="ListLabel 4"/>
+    <w:qFormat/>
+    <w:rPr>
+      <w:rFonts w:cs="Symbol"/>
+    </w:rPr>
+  </w:style>
+  <w:style w:type="character" w:styleId="ListLabel5">
+    <w:name w:val="ListLabel 5"/>
+    <w:qFormat/>
+    <w:rPr>
+      <w:rFonts w:cs="Courier New"/>
+    </w:rPr>
+  </w:style>
+  <w:style w:type="character" w:styleId="ListLabel6">
+    <w:name w:val="ListLabel 6"/>
+    <w:qFormat/>
+    <w:rPr>
+      <w:rFonts w:cs="Wingdings"/>
+    </w:rPr>
+  </w:style>
+  <w:style w:type="character" w:styleId="ListLabel7">
+    <w:name w:val="ListLabel 7"/>
+    <w:qFormat/>
+    <w:rPr>
+      <w:rFonts w:cs="Symbol"/>
+    </w:rPr>
+  </w:style>
+  <w:style w:type="character" w:styleId="ListLabel8">
+    <w:name w:val="ListLabel 8"/>
+    <w:qFormat/>
+    <w:rPr>
+      <w:rFonts w:cs="Courier New"/>
+    </w:rPr>
+  </w:style>
+  <w:style w:type="character" w:styleId="ListLabel9">
+    <w:name w:val="ListLabel 9"/>
+    <w:qFormat/>
+    <w:rPr>
+      <w:rFonts w:cs="Wingdings"/>
+    </w:rPr>
+  </w:style>
+  <w:style w:type="character" w:styleId="ListLabel10">
+    <w:name w:val="ListLabel 10"/>
+    <w:qFormat/>
+    <w:rPr>
+      <w:rFonts w:cs="Symbol"/>
+    </w:rPr>
+  </w:style>
+  <w:style w:type="character" w:styleId="ListLabel11">
+    <w:name w:val="ListLabel 11"/>
+    <w:qFormat/>
+    <w:rPr>
+      <w:rFonts w:cs="Courier New"/>
+    </w:rPr>
+  </w:style>
+  <w:style w:type="character" w:styleId="ListLabel12">
+    <w:name w:val="ListLabel 12"/>
+    <w:qFormat/>
+    <w:rPr>
+      <w:rFonts w:cs="Wingdings"/>
+    </w:rPr>
+  </w:style>
+  <w:style w:type="character" w:styleId="ListLabel13">
+    <w:name w:val="ListLabel 13"/>
+    <w:qFormat/>
+    <w:rPr>
+      <w:rFonts w:cs="Symbol"/>
+    </w:rPr>
+  </w:style>
+  <w:style w:type="character" w:styleId="ListLabel14">
+    <w:name w:val="ListLabel 14"/>
+    <w:qFormat/>
+    <w:rPr>
+      <w:rFonts w:cs="Courier New"/>
+    </w:rPr>
+  </w:style>
+  <w:style w:type="character" w:styleId="ListLabel15">
+    <w:name w:val="ListLabel 15"/>
+    <w:qFormat/>
+    <w:rPr>
+      <w:rFonts w:cs="Wingdings"/>
+    </w:rPr>
+  </w:style>
+  <w:style w:type="character" w:styleId="ListLabel16">
+    <w:name w:val="ListLabel 16"/>
+    <w:qFormat/>
+    <w:rPr>
+      <w:rFonts w:cs="Symbol"/>
+    </w:rPr>
+  </w:style>
+  <w:style w:type="character" w:styleId="ListLabel17">
+    <w:name w:val="ListLabel 17"/>
+    <w:qFormat/>
+    <w:rPr>
+      <w:rFonts w:cs="Courier New"/>
+    </w:rPr>
+  </w:style>
+  <w:style w:type="character" w:styleId="ListLabel18">
+    <w:name w:val="ListLabel 18"/>
+    <w:qFormat/>
+    <w:rPr>
+      <w:rFonts w:cs="Wingdings"/>
+    </w:rPr>
+  </w:style>
+  <w:style w:type="character" w:styleId="ListLabel19">
+    <w:name w:val="ListLabel 19"/>
+    <w:qFormat/>
+    <w:rPr>
+      <w:rFonts w:cs="Symbol"/>
+    </w:rPr>
+  </w:style>
+  <w:style w:type="character" w:styleId="ListLabel20">
+    <w:name w:val="ListLabel 20"/>
+    <w:qFormat/>
+    <w:rPr>
+      <w:rFonts w:cs="Courier New"/>
+    </w:rPr>
+  </w:style>
+  <w:style w:type="character" w:styleId="ListLabel21">
+    <w:name w:val="ListLabel 21"/>
+    <w:qFormat/>
+    <w:rPr>
+      <w:rFonts w:cs="Wingdings"/>
     </w:rPr>
   </w:style>
   <w:style w:type="paragraph" w:styleId="Heading" w:customStyle="1">

</xml_diff>